<commit_message>
Update 9/21/2023 10:56PM EST
Updates as of 10:56PM EST on 9/21/2023.
</commit_message>
<xml_diff>
--- a/&SPECIFIC GENERAL/&CLOTHING WAR CRIME/20230921 - Global United Defense, Inc. - Clothing War Crime Prevention Security Systems - v1.0.1.1.docx
+++ b/&SPECIFIC GENERAL/&CLOTHING WAR CRIME/20230921 - Global United Defense, Inc. - Clothing War Crime Prevention Security Systems - v1.0.1.1.docx
@@ -225,7 +225,7 @@
           <w:sz w:val="28"/>
           <w:szCs w:val="28"/>
         </w:rPr>
-        <w:t>9/21/2023 9:28:43 PM</w:t>
+        <w:t>9/21/2023 9:59:52 PM</w:t>
       </w:r>
     </w:p>
     <w:p>
@@ -480,6 +480,7 @@
         </w:rPr>
         <w:t>NEVER BE ALLOWED</w:t>
       </w:r>
+      <w:proofErr w:type="gramStart"/>
       <w:r>
         <w:rPr>
           <w:rFonts w:ascii="Courier New" w:hAnsi="Courier New" w:cs="Courier New"/>
@@ -491,7 +492,11 @@
         <w:t>۞</w:t>
       </w:r>
       <w:r>
-        <w:t xml:space="preserve">,                                                                                     </w:t>
+        <w:t xml:space="preserve">,   </w:t>
+      </w:r>
+      <w:proofErr w:type="gramEnd"/>
+      <w:r>
+        <w:t xml:space="preserve">                                                                                  </w:t>
       </w:r>
       <w:r>
         <w:rPr>
@@ -628,13 +633,23 @@
         </w:rPr>
         <w:t>[</w:t>
       </w:r>
-      <w:r>
-        <w:rPr>
-          <w:b/>
-          <w:bCs/>
-          <w:color w:val="FF0000"/>
-        </w:rPr>
-        <w:t>SHIT STAINS</w:t>
+      <w:proofErr w:type="gramStart"/>
+      <w:r>
+        <w:rPr>
+          <w:b/>
+          <w:bCs/>
+          <w:color w:val="FF0000"/>
+        </w:rPr>
+        <w:t>SHIT</w:t>
+      </w:r>
+      <w:proofErr w:type="gramEnd"/>
+      <w:r>
+        <w:rPr>
+          <w:b/>
+          <w:bCs/>
+          <w:color w:val="FF0000"/>
+        </w:rPr>
+        <w:t xml:space="preserve"> STAINS</w:t>
       </w:r>
       <w:r>
         <w:rPr>
@@ -756,6 +771,55 @@
           <w:color w:val="FF0000"/>
         </w:rPr>
         <w:t>FOOD STAINS</w:t>
+      </w:r>
+      <w:r>
+        <w:rPr>
+          <w:b/>
+          <w:bCs/>
+          <w:color w:val="FF0000"/>
+        </w:rPr>
+        <w:t>;</w:t>
+      </w:r>
+    </w:p>
+    <w:p>
+      <w:pPr>
+        <w:ind w:left="360" w:firstLine="360"/>
+        <w:jc w:val="both"/>
+        <w:rPr>
+          <w:b/>
+          <w:bCs/>
+        </w:rPr>
+      </w:pPr>
+      <w:r>
+        <w:rPr>
+          <w:u w:val="single"/>
+        </w:rPr>
+        <w:t>PREVENTION SECURITY SYSTEMS</w:t>
+      </w:r>
+      <w:r>
+        <w:rPr>
+          <w:u w:val="single"/>
+        </w:rPr>
+        <w:t>:</w:t>
+      </w:r>
+      <w:r>
+        <w:t xml:space="preserve"> </w:t>
+      </w:r>
+      <w:r>
+        <w:rPr>
+          <w:b/>
+          <w:bCs/>
+          <w:color w:val="FF0000"/>
+        </w:rPr>
+        <w:t xml:space="preserve">ANY </w:t>
+      </w:r>
+      <w:r>
+        <w:rPr>
+          <w:b/>
+          <w:bCs/>
+          <w:color w:val="FF0000"/>
+        </w:rPr>
+        <w:t>POOPY TIE</w:t>
       </w:r>
       <w:r>
         <w:rPr>
@@ -2202,6 +2266,7 @@
       </w:rPr>
       <w:t xml:space="preserve"> </w:t>
     </w:r>
+    <w:proofErr w:type="gramStart"/>
     <w:r>
       <w:rPr>
         <w:b/>
@@ -2227,7 +2292,16 @@
         <w:color w:val="000000" w:themeColor="text1"/>
         <w:sz w:val="18"/>
       </w:rPr>
-      <w:t xml:space="preserve">        Company </w:t>
+      <w:t xml:space="preserve">  </w:t>
+    </w:r>
+    <w:proofErr w:type="gramEnd"/>
+    <w:r>
+      <w:rPr>
+        <w:i/>
+        <w:color w:val="000000" w:themeColor="text1"/>
+        <w:sz w:val="18"/>
+      </w:rPr>
+      <w:t xml:space="preserve">      Company </w:t>
     </w:r>
     <w:r>
       <w:rPr>

</xml_diff>